<commit_message>
feat: add phrase copy fun
</commit_message>
<xml_diff>
--- a/forPlayMarket/actualVersion/appDescription.docx
+++ b/forPlayMarket/actualVersion/appDescription.docx
@@ -89,14 +89,7 @@
           <w:b/>
           <w:bCs/>
         </w:rPr>
-        <w:t>190к</w:t>
-      </w:r>
-      <w:r>
-        <w:rPr>
-          <w:b/>
-          <w:bCs/>
-        </w:rPr>
-        <w:t xml:space="preserve"> слов</w:t>
+        <w:t>190к слов</w:t>
       </w:r>
       <w:r>
         <w:t xml:space="preserve"> – это единственный словарь в маркете содержащий такое количество слов!!!</w:t>
@@ -210,19 +203,7 @@
         <w:t>Разговорник</w:t>
       </w:r>
       <w:r>
-        <w:t xml:space="preserve"> </w:t>
-      </w:r>
-      <w:r>
-        <w:t xml:space="preserve">содержит все необходимые слова и фразы, которые могут </w:t>
-      </w:r>
-      <w:r>
-        <w:t>В</w:t>
-      </w:r>
-      <w:r>
-        <w:t>ам понадобиться во время вашей работы поездки или путешествия</w:t>
-      </w:r>
-      <w:r>
-        <w:t xml:space="preserve">. База разговорника содержит </w:t>
+        <w:t xml:space="preserve"> содержит все необходимые слова и фразы, которые могут Вам понадобиться во время вашей работы поездки или путешествия. База разговорника содержит </w:t>
       </w:r>
       <w:r>
         <w:rPr>
@@ -415,13 +396,7 @@
       </w:r>
       <w:proofErr w:type="spellEnd"/>
       <w:r>
-        <w:t>, переводчик, перевод, словарь, таджикский, русский, таджикско-русский, русско-таджикский, таджикско-</w:t>
-      </w:r>
-      <w:r>
-        <w:t>таджикский (</w:t>
-      </w:r>
-      <w:r>
-        <w:t xml:space="preserve">толковый словарь), </w:t>
+        <w:t xml:space="preserve">, переводчик, перевод, словарь, таджикский, русский, таджикско-русский, русско-таджикский, таджикско-таджикский (толковый словарь), </w:t>
       </w:r>
       <w:proofErr w:type="spellStart"/>
       <w:r>
@@ -521,15 +496,6 @@
       <w:proofErr w:type="spellEnd"/>
       <w:r>
         <w:t xml:space="preserve">. </w:t>
-      </w:r>
-      <w:r>
-        <w:fldChar w:fldCharType="begin"/>
-      </w:r>
-      <w:r>
-        <w:instrText xml:space="preserve"> LISTNUM </w:instrText>
-      </w:r>
-      <w:r>
-        <w:fldChar w:fldCharType="end"/>
       </w:r>
     </w:p>
     <w:sectPr>
@@ -948,7 +914,7 @@
       </w:rPr>
     </w:lvl>
   </w:abstractNum>
-  <w:abstractNum w:abstractNumId="5" w15:restartNumberingAfterBreak="0">
+  <w:abstractNum w:abstractNumId="4" w15:restartNumberingAfterBreak="0">
     <w:nsid w:val="6F531B1A"/>
     <w:multiLevelType w:val="hybridMultilevel"/>
     <w:tmpl w:val="D5F224DC"/>
@@ -1050,7 +1016,7 @@
     <w:abstractNumId w:val="0"/>
   </w:num>
   <w:num w:numId="5">
-    <w:abstractNumId w:val="5"/>
+    <w:abstractNumId w:val="4"/>
   </w:num>
 </w:numbering>
 </file>

</xml_diff>

<commit_message>
add: keywordList and change app desc
</commit_message>
<xml_diff>
--- a/forPlayMarket/actualVersion/appDescription.docx
+++ b/forPlayMarket/actualVersion/appDescription.docx
@@ -3,499 +3,798 @@
 <w:document xmlns:wpc="http://schemas.microsoft.com/office/word/2010/wordprocessingCanvas" xmlns:cx="http://schemas.microsoft.com/office/drawing/2014/chartex" xmlns:cx1="http://schemas.microsoft.com/office/drawing/2015/9/8/chartex" xmlns:cx2="http://schemas.microsoft.com/office/drawing/2015/10/21/chartex" xmlns:cx3="http://schemas.microsoft.com/office/drawing/2016/5/9/chartex" xmlns:cx4="http://schemas.microsoft.com/office/drawing/2016/5/10/chartex" xmlns:cx5="http://schemas.microsoft.com/office/drawing/2016/5/11/chartex" xmlns:cx6="http://schemas.microsoft.com/office/drawing/2016/5/12/chartex" xmlns:cx7="http://schemas.microsoft.com/office/drawing/2016/5/13/chartex" xmlns:cx8="http://schemas.microsoft.com/office/drawing/2016/5/14/chartex" xmlns:mc="http://schemas.openxmlformats.org/markup-compatibility/2006" xmlns:aink="http://schemas.microsoft.com/office/drawing/2016/ink" xmlns:am3d="http://schemas.microsoft.com/office/drawing/2017/model3d" xmlns:o="urn:schemas-microsoft-com:office:office" xmlns:r="http://schemas.openxmlformats.org/officeDocument/2006/relationships" xmlns:m="http://schemas.openxmlformats.org/officeDocument/2006/math" xmlns:v="urn:schemas-microsoft-com:vml" xmlns:wp14="http://schemas.microsoft.com/office/word/2010/wordprocessingDrawing" xmlns:wp="http://schemas.openxmlformats.org/drawingml/2006/wordprocessingDrawing" xmlns:w10="urn:schemas-microsoft-com:office:word" xmlns:w="http://schemas.openxmlformats.org/wordprocessingml/2006/main" xmlns:w14="http://schemas.microsoft.com/office/word/2010/wordml" xmlns:w15="http://schemas.microsoft.com/office/word/2012/wordml" xmlns:w16cex="http://schemas.microsoft.com/office/word/2018/wordml/cex" xmlns:w16cid="http://schemas.microsoft.com/office/word/2016/wordml/cid" xmlns:w16="http://schemas.microsoft.com/office/word/2018/wordml" xmlns:w16se="http://schemas.microsoft.com/office/word/2015/wordml/symex" xmlns:wpg="http://schemas.microsoft.com/office/word/2010/wordprocessingGroup" xmlns:wpi="http://schemas.microsoft.com/office/word/2010/wordprocessingInk" xmlns:wne="http://schemas.microsoft.com/office/word/2006/wordml" xmlns:wps="http://schemas.microsoft.com/office/word/2010/wordprocessingShape" mc:Ignorable="w14 w15 w16se w16cid w16 w16cex wp14">
   <w:body>
     <w:p>
+      <w:r>
+        <w:t xml:space="preserve">Русско-Таджикский словарь. Разговорник. </w:t>
+      </w:r>
       <w:proofErr w:type="spellStart"/>
       <w:r>
-        <w:rPr>
+        <w:t>Ёднома</w:t>
+      </w:r>
+      <w:proofErr w:type="spellEnd"/>
+      <w:r>
+        <w:t xml:space="preserve">  </w:t>
+      </w:r>
+    </w:p>
+    <w:p>
+      <w:r>
+        <w:rPr>
+          <w:rFonts w:ascii="Segoe UI Emoji" w:hAnsi="Segoe UI Emoji" w:cs="Segoe UI Emoji"/>
+          <w:b/>
+          <w:bCs/>
+        </w:rPr>
+        <w:t>✔</w:t>
+      </w:r>
+      <w:r>
+        <w:rPr>
+          <w:b/>
+          <w:bCs/>
+        </w:rPr>
+        <w:t xml:space="preserve"> </w:t>
+      </w:r>
+      <w:r>
+        <w:rPr>
+          <w:b/>
+          <w:bCs/>
+        </w:rPr>
+        <w:t>&lt;</w:t>
+      </w:r>
+      <w:r>
+        <w:rPr>
+          <w:b/>
+          <w:bCs/>
           <w:lang w:val="en-US"/>
         </w:rPr>
+        <w:t>b</w:t>
+      </w:r>
+      <w:r>
+        <w:rPr>
+          <w:b/>
+          <w:bCs/>
+        </w:rPr>
+        <w:t>&gt;</w:t>
+      </w:r>
+      <w:proofErr w:type="spellStart"/>
+      <w:r>
+        <w:rPr>
+          <w:b/>
+          <w:bCs/>
+          <w:lang w:val="en-US"/>
+        </w:rPr>
         <w:t>Farhang</w:t>
       </w:r>
       <w:proofErr w:type="spellEnd"/>
       <w:r>
-        <w:t xml:space="preserve"> </w:t>
-      </w:r>
-      <w:r>
-        <w:t>–</w:t>
-      </w:r>
-      <w:r>
-        <w:t xml:space="preserve"> </w:t>
-      </w:r>
-      <w:r>
-        <w:t xml:space="preserve">Словарь. Разговорник. </w:t>
+        <w:rPr>
+          <w:b/>
+          <w:bCs/>
+        </w:rPr>
+        <w:t>&lt;/</w:t>
+      </w:r>
+      <w:r>
+        <w:rPr>
+          <w:b/>
+          <w:bCs/>
+          <w:lang w:val="en-US"/>
+        </w:rPr>
+        <w:t>b</w:t>
+      </w:r>
+      <w:r>
+        <w:rPr>
+          <w:b/>
+          <w:bCs/>
+        </w:rPr>
+        <w:t>&gt;</w:t>
+      </w:r>
+      <w:r>
+        <w:t xml:space="preserve"> – </w:t>
+      </w:r>
+      <w:r>
+        <w:t xml:space="preserve">это </w:t>
+      </w:r>
+      <w:r>
+        <w:t>многофункциональное приложение,</w:t>
+      </w:r>
+      <w:r>
+        <w:t xml:space="preserve"> которое совмещает в себе словарь,</w:t>
+      </w:r>
+      <w:r>
+        <w:t xml:space="preserve"> </w:t>
+      </w:r>
+      <w:r>
+        <w:t>русско</w:t>
+      </w:r>
+      <w:r>
+        <w:t>-</w:t>
+      </w:r>
+      <w:r>
+        <w:t>таджикский разговорник</w:t>
+      </w:r>
+      <w:r>
+        <w:t xml:space="preserve"> и </w:t>
       </w:r>
       <w:proofErr w:type="spellStart"/>
       <w:r>
+        <w:t>ёдному</w:t>
+      </w:r>
+      <w:proofErr w:type="spellEnd"/>
+      <w:r>
+        <w:t xml:space="preserve"> (сборник правил таджикского языка). </w:t>
+      </w:r>
+    </w:p>
+    <w:p>
+      <w:r>
+        <w:rPr>
+          <w:rFonts w:ascii="Segoe UI Emoji" w:hAnsi="Segoe UI Emoji" w:cs="Segoe UI Emoji"/>
+          <w:b/>
+          <w:bCs/>
+          <w:i/>
+          <w:iCs/>
+        </w:rPr>
+        <w:t>✔</w:t>
+      </w:r>
+      <w:r>
+        <w:rPr>
+          <w:rFonts w:cs="Segoe UI Emoji"/>
+          <w:b/>
+          <w:bCs/>
+          <w:i/>
+          <w:iCs/>
+        </w:rPr>
+        <w:t xml:space="preserve"> </w:t>
+      </w:r>
+      <w:r>
+        <w:rPr>
+          <w:rFonts w:cs="Segoe UI Emoji"/>
+          <w:b/>
+          <w:bCs/>
+          <w:i/>
+          <w:iCs/>
+        </w:rPr>
+        <w:t>&lt;</w:t>
+      </w:r>
+      <w:r>
+        <w:rPr>
+          <w:rFonts w:cs="Segoe UI Emoji"/>
+          <w:b/>
+          <w:bCs/>
+          <w:i/>
+          <w:iCs/>
+          <w:lang w:val="en-US"/>
+        </w:rPr>
+        <w:t>b</w:t>
+      </w:r>
+      <w:r>
+        <w:rPr>
+          <w:rFonts w:cs="Segoe UI Emoji"/>
+          <w:b/>
+          <w:bCs/>
+          <w:i/>
+          <w:iCs/>
+        </w:rPr>
+        <w:t>&gt;</w:t>
+      </w:r>
+      <w:r>
+        <w:rPr>
+          <w:b/>
+          <w:bCs/>
+          <w:i/>
+          <w:iCs/>
+        </w:rPr>
+        <w:t>Словарь</w:t>
+      </w:r>
+      <w:r>
+        <w:rPr>
+          <w:b/>
+          <w:bCs/>
+          <w:i/>
+          <w:iCs/>
+        </w:rPr>
+        <w:t>&lt;/</w:t>
+      </w:r>
+      <w:r>
+        <w:rPr>
+          <w:b/>
+          <w:bCs/>
+          <w:i/>
+          <w:iCs/>
+          <w:lang w:val="en-US"/>
+        </w:rPr>
+        <w:t>b</w:t>
+      </w:r>
+      <w:r>
+        <w:rPr>
+          <w:b/>
+          <w:bCs/>
+          <w:i/>
+          <w:iCs/>
+        </w:rPr>
+        <w:t>&gt;</w:t>
+      </w:r>
+      <w:r>
+        <w:t xml:space="preserve"> приложения содержит </w:t>
+      </w:r>
+      <w:r>
+        <w:t>качественную словарную базу,</w:t>
+      </w:r>
+      <w:r>
+        <w:t xml:space="preserve"> </w:t>
+      </w:r>
+      <w:r>
+        <w:t xml:space="preserve">имеющую более чем </w:t>
+      </w:r>
+      <w:r>
+        <w:rPr>
+          <w:b/>
+          <w:bCs/>
+        </w:rPr>
+        <w:t>190к слов</w:t>
+      </w:r>
+      <w:r>
+        <w:t xml:space="preserve"> – это единственный словарь в маркете содержащий такое количество слов!!!</w:t>
+      </w:r>
+      <w:r>
+        <w:t xml:space="preserve"> </w:t>
+      </w:r>
+      <w:r>
+        <w:t xml:space="preserve">Ты спокойно можешь использовать этот словарь как </w:t>
+      </w:r>
+      <w:r>
+        <w:t>переводчик с русского на таджикский</w:t>
+      </w:r>
+      <w:r>
+        <w:t xml:space="preserve"> и не только</w:t>
+      </w:r>
+      <w:r>
+        <w:t>.</w:t>
+      </w:r>
+    </w:p>
+    <w:p>
+      <w:r>
+        <w:t>Приложение содержит в себе</w:t>
+      </w:r>
+      <w:r>
+        <w:t xml:space="preserve">: </w:t>
+      </w:r>
+    </w:p>
+    <w:p>
+      <w:pPr>
+        <w:ind w:left="360"/>
+      </w:pPr>
+      <w:r>
+        <w:rPr>
+          <w:rFonts w:ascii="Segoe UI Emoji" w:hAnsi="Segoe UI Emoji" w:cs="Segoe UI Emoji"/>
+        </w:rPr>
+        <w:t>📕</w:t>
+      </w:r>
+      <w:r>
+        <w:t xml:space="preserve"> </w:t>
+      </w:r>
+      <w:r>
+        <w:t>Русско-Таджикский</w:t>
+      </w:r>
+      <w:r>
+        <w:t xml:space="preserve"> словарь</w:t>
+      </w:r>
+      <w:r>
+        <w:t xml:space="preserve"> </w:t>
+      </w:r>
+    </w:p>
+    <w:p>
+      <w:pPr>
+        <w:ind w:left="360"/>
+      </w:pPr>
+      <w:r>
+        <w:rPr>
+          <w:rFonts w:ascii="Segoe UI Emoji" w:hAnsi="Segoe UI Emoji" w:cs="Segoe UI Emoji"/>
+        </w:rPr>
+        <w:t>📔</w:t>
+      </w:r>
+      <w:r>
+        <w:t xml:space="preserve"> </w:t>
+      </w:r>
+      <w:r>
+        <w:t>Таджикско-Русский</w:t>
+      </w:r>
+      <w:r>
+        <w:t xml:space="preserve"> </w:t>
+      </w:r>
+      <w:r>
+        <w:t>словарь</w:t>
+      </w:r>
+    </w:p>
+    <w:p>
+      <w:pPr>
+        <w:ind w:left="360"/>
+      </w:pPr>
+      <w:r>
+        <w:rPr>
+          <w:rFonts w:ascii="Segoe UI Emoji" w:hAnsi="Segoe UI Emoji" w:cs="Segoe UI Emoji"/>
+        </w:rPr>
+        <w:t>📒</w:t>
+      </w:r>
+      <w:r>
+        <w:t xml:space="preserve"> </w:t>
+      </w:r>
+      <w:r>
+        <w:t xml:space="preserve">Таджикский толковый </w:t>
+      </w:r>
+      <w:r>
+        <w:t>словарь</w:t>
+      </w:r>
+    </w:p>
+    <w:p>
+      <w:pPr>
+        <w:ind w:left="360"/>
+      </w:pPr>
+      <w:r>
+        <w:rPr>
+          <w:rFonts w:ascii="Segoe UI Emoji" w:hAnsi="Segoe UI Emoji" w:cs="Segoe UI Emoji"/>
+        </w:rPr>
+        <w:t>📙</w:t>
+      </w:r>
+      <w:r>
+        <w:t xml:space="preserve"> Таджикско</w:t>
+      </w:r>
+      <w:r>
+        <w:t>-Английский</w:t>
+      </w:r>
+      <w:r>
+        <w:t xml:space="preserve"> </w:t>
+      </w:r>
+      <w:r>
+        <w:t>словарь</w:t>
+      </w:r>
+    </w:p>
+    <w:p>
+      <w:pPr>
+        <w:ind w:left="360"/>
+      </w:pPr>
+      <w:r>
+        <w:rPr>
+          <w:rFonts w:ascii="Segoe UI Emoji" w:hAnsi="Segoe UI Emoji" w:cs="Segoe UI Emoji"/>
+          <w:lang w:val="en-US"/>
+        </w:rPr>
+        <w:t>📘</w:t>
+      </w:r>
+      <w:r>
+        <w:t xml:space="preserve"> Анг</w:t>
+      </w:r>
+      <w:r>
+        <w:t>л</w:t>
+      </w:r>
+      <w:r>
+        <w:t>о</w:t>
+      </w:r>
+      <w:r>
+        <w:t>-Таджикский</w:t>
+      </w:r>
+      <w:r>
+        <w:t xml:space="preserve"> </w:t>
+      </w:r>
+      <w:r>
+        <w:t>словарь</w:t>
+      </w:r>
+    </w:p>
+    <w:p>
+      <w:r>
+        <w:rPr>
+          <w:rFonts w:ascii="Segoe UI Emoji" w:hAnsi="Segoe UI Emoji" w:cs="Segoe UI Emoji"/>
+          <w:b/>
+          <w:bCs/>
+          <w:i/>
+          <w:iCs/>
+        </w:rPr>
+        <w:t>✔</w:t>
+      </w:r>
+      <w:r>
+        <w:rPr>
+          <w:rFonts w:ascii="Segoe UI Emoji" w:hAnsi="Segoe UI Emoji" w:cs="Segoe UI Emoji"/>
+          <w:b/>
+          <w:bCs/>
+          <w:i/>
+          <w:iCs/>
+        </w:rPr>
+        <w:t>&lt;</w:t>
+      </w:r>
+      <w:r>
+        <w:rPr>
+          <w:rFonts w:ascii="Segoe UI Emoji" w:hAnsi="Segoe UI Emoji" w:cs="Segoe UI Emoji"/>
+          <w:b/>
+          <w:bCs/>
+          <w:i/>
+          <w:iCs/>
+          <w:lang w:val="en-US"/>
+        </w:rPr>
+        <w:t>b</w:t>
+      </w:r>
+      <w:r>
+        <w:rPr>
+          <w:rFonts w:ascii="Segoe UI Emoji" w:hAnsi="Segoe UI Emoji" w:cs="Segoe UI Emoji"/>
+          <w:b/>
+          <w:bCs/>
+          <w:i/>
+          <w:iCs/>
+        </w:rPr>
+        <w:t>&gt;</w:t>
+      </w:r>
+      <w:r>
+        <w:rPr>
+          <w:b/>
+          <w:bCs/>
+          <w:i/>
+          <w:iCs/>
+        </w:rPr>
+        <w:t xml:space="preserve"> </w:t>
+      </w:r>
+      <w:r>
+        <w:rPr>
+          <w:b/>
+          <w:bCs/>
+          <w:i/>
+          <w:iCs/>
+        </w:rPr>
+        <w:t>Р</w:t>
+      </w:r>
+      <w:r>
+        <w:rPr>
+          <w:b/>
+          <w:bCs/>
+          <w:i/>
+          <w:iCs/>
+        </w:rPr>
+        <w:t>усско</w:t>
+      </w:r>
+      <w:r>
+        <w:rPr>
+          <w:b/>
+          <w:bCs/>
+          <w:i/>
+          <w:iCs/>
+        </w:rPr>
+        <w:t>-Т</w:t>
+      </w:r>
+      <w:r>
+        <w:rPr>
+          <w:b/>
+          <w:bCs/>
+          <w:i/>
+          <w:iCs/>
+        </w:rPr>
+        <w:t>аджикский разговорник</w:t>
+      </w:r>
+      <w:r>
+        <w:t>&lt;/</w:t>
+      </w:r>
+      <w:r>
+        <w:rPr>
+          <w:lang w:val="en-US"/>
+        </w:rPr>
+        <w:t>b</w:t>
+      </w:r>
+      <w:r>
+        <w:t xml:space="preserve">&gt; </w:t>
+      </w:r>
+      <w:r>
+        <w:t xml:space="preserve">содержит все необходимые слова и фразы, которые могут Вам понадобиться во время вашей работы поездки или путешествия. База разговорника содержит </w:t>
+      </w:r>
+      <w:r>
+        <w:rPr>
+          <w:b/>
+          <w:bCs/>
+        </w:rPr>
+        <w:t>около</w:t>
+      </w:r>
+      <w:r>
+        <w:t xml:space="preserve"> </w:t>
+      </w:r>
+      <w:r>
+        <w:rPr>
+          <w:b/>
+          <w:bCs/>
+        </w:rPr>
+        <w:t>2500</w:t>
+      </w:r>
+      <w:r>
+        <w:rPr>
+          <w:b/>
+          <w:bCs/>
+        </w:rPr>
+        <w:t xml:space="preserve"> </w:t>
+      </w:r>
+      <w:r>
+        <w:t>хорошо</w:t>
+      </w:r>
+      <w:r>
+        <w:t xml:space="preserve"> сгруппированных по темам фраз и выражений</w:t>
+      </w:r>
+      <w:r>
+        <w:t xml:space="preserve">. Разговорник также можно использовать как </w:t>
+      </w:r>
+      <w:r>
+        <w:t>таджикско</w:t>
+      </w:r>
+      <w:r>
+        <w:t>-</w:t>
+      </w:r>
+      <w:r>
+        <w:t>русский разговорник</w:t>
+      </w:r>
+      <w:r>
+        <w:t>.</w:t>
+      </w:r>
+    </w:p>
+    <w:p>
+      <w:r>
+        <w:rPr>
+          <w:rFonts w:ascii="Segoe UI Emoji" w:hAnsi="Segoe UI Emoji" w:cs="Segoe UI Emoji"/>
+          <w:b/>
+          <w:bCs/>
+        </w:rPr>
+        <w:t>✅</w:t>
+      </w:r>
+      <w:r>
+        <w:rPr>
+          <w:b/>
+          <w:bCs/>
+        </w:rPr>
+        <w:t xml:space="preserve"> </w:t>
+      </w:r>
+      <w:r>
+        <w:rPr>
+          <w:b/>
+          <w:bCs/>
+        </w:rPr>
+        <w:t>&lt;</w:t>
+      </w:r>
+      <w:r>
+        <w:rPr>
+          <w:b/>
+          <w:bCs/>
+          <w:lang w:val="en-US"/>
+        </w:rPr>
+        <w:t>b</w:t>
+      </w:r>
+      <w:r>
+        <w:rPr>
+          <w:b/>
+          <w:bCs/>
+        </w:rPr>
+        <w:t>&gt;</w:t>
+      </w:r>
+      <w:proofErr w:type="spellStart"/>
+      <w:r>
+        <w:rPr>
+          <w:b/>
+          <w:bCs/>
+        </w:rPr>
         <w:t>Ёднома</w:t>
       </w:r>
       <w:proofErr w:type="spellEnd"/>
       <w:r>
+        <w:t xml:space="preserve"> </w:t>
+      </w:r>
+      <w:r>
+        <w:rPr>
+          <w:b/>
+          <w:bCs/>
+        </w:rPr>
+        <w:t>(</w:t>
+      </w:r>
+      <w:proofErr w:type="spellStart"/>
+      <w:r>
+        <w:rPr>
+          <w:b/>
+          <w:bCs/>
+        </w:rPr>
+        <w:t>саволу</w:t>
+      </w:r>
+      <w:proofErr w:type="spellEnd"/>
+      <w:r>
+        <w:rPr>
+          <w:b/>
+          <w:bCs/>
+        </w:rPr>
+        <w:t xml:space="preserve"> </w:t>
+      </w:r>
+      <w:proofErr w:type="spellStart"/>
+      <w:r>
+        <w:rPr>
+          <w:b/>
+          <w:bCs/>
+        </w:rPr>
+        <w:t>ҷавобҳо</w:t>
+      </w:r>
+      <w:proofErr w:type="spellEnd"/>
+      <w:r>
+        <w:rPr>
+          <w:b/>
+          <w:bCs/>
+        </w:rPr>
+        <w:t xml:space="preserve"> аз </w:t>
+      </w:r>
+      <w:proofErr w:type="spellStart"/>
+      <w:r>
+        <w:rPr>
+          <w:b/>
+          <w:bCs/>
+        </w:rPr>
+        <w:t>забони</w:t>
+      </w:r>
+      <w:proofErr w:type="spellEnd"/>
+      <w:r>
+        <w:rPr>
+          <w:b/>
+          <w:bCs/>
+        </w:rPr>
+        <w:t xml:space="preserve"> </w:t>
+      </w:r>
+      <w:proofErr w:type="spellStart"/>
+      <w:proofErr w:type="gramStart"/>
+      <w:r>
+        <w:rPr>
+          <w:b/>
+          <w:bCs/>
+        </w:rPr>
+        <w:t>тоҷикӣ</w:t>
+      </w:r>
+      <w:proofErr w:type="spellEnd"/>
+      <w:r>
+        <w:rPr>
+          <w:b/>
+          <w:bCs/>
+        </w:rPr>
+        <w:t>)</w:t>
+      </w:r>
+      <w:r>
+        <w:rPr>
+          <w:b/>
+          <w:bCs/>
+        </w:rPr>
+        <w:t>&lt;</w:t>
+      </w:r>
+      <w:proofErr w:type="gramEnd"/>
+      <w:r>
+        <w:rPr>
+          <w:b/>
+          <w:bCs/>
+        </w:rPr>
+        <w:t>/</w:t>
+      </w:r>
+      <w:r>
+        <w:rPr>
+          <w:b/>
+          <w:bCs/>
+          <w:lang w:val="en-US"/>
+        </w:rPr>
+        <w:t>b</w:t>
+      </w:r>
+      <w:r>
+        <w:rPr>
+          <w:b/>
+          <w:bCs/>
+        </w:rPr>
+        <w:t>&gt;</w:t>
+      </w:r>
+      <w:r>
+        <w:t xml:space="preserve"> – в </w:t>
+      </w:r>
+      <w:r>
+        <w:t>этом сборнике собраны основные правила таджикского языка.</w:t>
+      </w:r>
+      <w:r>
+        <w:t xml:space="preserve"> Всего их </w:t>
+      </w:r>
+      <w:r>
+        <w:rPr>
+          <w:b/>
+          <w:bCs/>
+        </w:rPr>
+        <w:t>150</w:t>
+      </w:r>
+      <w:r>
         <w:t>.</w:t>
+      </w:r>
+      <w:r>
+        <w:t xml:space="preserve"> Рекомендуется ученикам, учителям и всем желающим</w:t>
+      </w:r>
+      <w:r>
+        <w:t xml:space="preserve"> изучить грамматику таджикского языка</w:t>
+      </w:r>
+      <w:r>
+        <w:t>.</w:t>
+      </w:r>
+      <w:r>
+        <w:t xml:space="preserve"> </w:t>
+      </w:r>
+      <w:r>
+        <w:t xml:space="preserve"> </w:t>
       </w:r>
     </w:p>
     <w:p/>
     <w:p>
-      <w:proofErr w:type="spellStart"/>
+      <w:pPr>
+        <w:rPr>
+          <w:b/>
+          <w:bCs/>
+        </w:rPr>
+      </w:pPr>
+      <w:r>
+        <w:rPr>
+          <w:rFonts w:ascii="Segoe UI Emoji" w:hAnsi="Segoe UI Emoji" w:cs="Segoe UI Emoji"/>
+          <w:b/>
+          <w:bCs/>
+        </w:rPr>
+        <w:t>🏅</w:t>
+      </w:r>
+      <w:r>
+        <w:rPr>
+          <w:b/>
+          <w:bCs/>
+        </w:rPr>
+        <w:t xml:space="preserve"> </w:t>
+      </w:r>
       <w:r>
         <w:rPr>
           <w:b/>
           <w:bCs/>
           <w:lang w:val="en-US"/>
         </w:rPr>
-        <w:t>Farhang</w:t>
-      </w:r>
-      <w:proofErr w:type="spellEnd"/>
-      <w:r>
-        <w:t xml:space="preserve"> – </w:t>
-      </w:r>
-      <w:r>
-        <w:t>это многофункциональное приложение</w:t>
-      </w:r>
-      <w:r>
-        <w:t xml:space="preserve"> которое совмещает в себе словарь, разговорник и </w:t>
-      </w:r>
-      <w:proofErr w:type="spellStart"/>
-      <w:r>
-        <w:t>ёдному</w:t>
-      </w:r>
-      <w:proofErr w:type="spellEnd"/>
-      <w:r>
-        <w:t xml:space="preserve"> (сборник правил таджикского языка). </w:t>
+        <w:t>&lt;b&gt;</w:t>
+      </w:r>
+      <w:r>
+        <w:rPr>
+          <w:b/>
+          <w:bCs/>
+        </w:rPr>
+        <w:t>Особенности</w:t>
+      </w:r>
+      <w:r>
+        <w:rPr>
+          <w:b/>
+          <w:bCs/>
+          <w:lang w:val="en-US"/>
+        </w:rPr>
+        <w:t>&lt;\b&gt;</w:t>
+      </w:r>
+      <w:r>
+        <w:rPr>
+          <w:b/>
+          <w:bCs/>
+        </w:rPr>
+        <w:t>:</w:t>
       </w:r>
     </w:p>
     <w:p>
       <w:r>
-        <w:rPr>
-          <w:b/>
-          <w:bCs/>
-          <w:i/>
-          <w:iCs/>
-        </w:rPr>
-        <w:t>Словарь</w:t>
-      </w:r>
-      <w:r>
-        <w:t xml:space="preserve"> приложения содержит </w:t>
-      </w:r>
-      <w:r>
-        <w:t>качественную словарную базу,</w:t>
-      </w:r>
-      <w:r>
-        <w:t xml:space="preserve"> </w:t>
-      </w:r>
-      <w:r>
-        <w:t xml:space="preserve">имеющую более чем </w:t>
-      </w:r>
-      <w:r>
-        <w:rPr>
-          <w:b/>
-          <w:bCs/>
-        </w:rPr>
-        <w:t>190к слов</w:t>
-      </w:r>
-      <w:r>
-        <w:t xml:space="preserve"> – это единственный словарь в маркете содержащий такое количество слов!!!</w:t>
-      </w:r>
-      <w:r>
-        <w:t xml:space="preserve"> </w:t>
-      </w:r>
-      <w:r>
-        <w:t xml:space="preserve"> </w:t>
+        <w:t>—</w:t>
+      </w:r>
+      <w:r>
+        <w:t xml:space="preserve"> </w:t>
+      </w:r>
+      <w:r>
+        <w:t>Содержит буквы таджикского алфавита не имеющиеся на стандартной клавиатуре</w:t>
       </w:r>
     </w:p>
     <w:p>
-      <w:pPr>
-        <w:rPr>
-          <w:lang w:val="en-US"/>
-        </w:rPr>
-      </w:pPr>
-      <w:r>
-        <w:t>Направления переводов</w:t>
-      </w:r>
-      <w:r>
-        <w:rPr>
-          <w:lang w:val="en-US"/>
-        </w:rPr>
-        <w:t xml:space="preserve">: </w:t>
+      <w:r>
+        <w:t>—</w:t>
+      </w:r>
+      <w:r>
+        <w:t xml:space="preserve"> </w:t>
+      </w:r>
+      <w:r>
+        <w:t>База слов устанавливается вместе с приложением и не требует никаких дополнительных загрузок</w:t>
       </w:r>
     </w:p>
     <w:p>
-      <w:pPr>
-        <w:pStyle w:val="a3"/>
-        <w:numPr>
-          <w:ilvl w:val="0"/>
-          <w:numId w:val="5"/>
-        </w:numPr>
-        <w:rPr>
-          <w:lang w:val="en-US"/>
-        </w:rPr>
-      </w:pPr>
-      <w:r>
-        <w:t xml:space="preserve">Русско-Таджикский </w:t>
-      </w:r>
-    </w:p>
-    <w:p>
-      <w:pPr>
-        <w:pStyle w:val="a3"/>
-        <w:numPr>
-          <w:ilvl w:val="0"/>
-          <w:numId w:val="5"/>
-        </w:numPr>
-        <w:rPr>
-          <w:lang w:val="en-US"/>
-        </w:rPr>
-      </w:pPr>
-      <w:r>
-        <w:t>Таджикско-Русский</w:t>
-      </w:r>
-    </w:p>
-    <w:p>
-      <w:pPr>
-        <w:pStyle w:val="a3"/>
-        <w:numPr>
-          <w:ilvl w:val="0"/>
-          <w:numId w:val="5"/>
-        </w:numPr>
-        <w:rPr>
-          <w:lang w:val="en-US"/>
-        </w:rPr>
-      </w:pPr>
-      <w:r>
-        <w:t>Таджикско-Таджикский (толковый)</w:t>
-      </w:r>
-    </w:p>
-    <w:p>
-      <w:pPr>
-        <w:pStyle w:val="a3"/>
-        <w:numPr>
-          <w:ilvl w:val="0"/>
-          <w:numId w:val="5"/>
-        </w:numPr>
-        <w:rPr>
-          <w:lang w:val="en-US"/>
-        </w:rPr>
-      </w:pPr>
-      <w:r>
-        <w:t>Таджикско-Английский</w:t>
-      </w:r>
-    </w:p>
-    <w:p>
-      <w:pPr>
-        <w:pStyle w:val="a3"/>
-        <w:numPr>
-          <w:ilvl w:val="0"/>
-          <w:numId w:val="5"/>
-        </w:numPr>
-        <w:rPr>
-          <w:lang w:val="en-US"/>
-        </w:rPr>
-      </w:pPr>
-      <w:r>
-        <w:t>Англо-Таджикский</w:t>
-      </w:r>
-    </w:p>
-    <w:p>
-      <w:r>
-        <w:rPr>
-          <w:b/>
-          <w:bCs/>
-          <w:i/>
-          <w:iCs/>
-        </w:rPr>
-        <w:t>Разговорник</w:t>
-      </w:r>
-      <w:r>
-        <w:t xml:space="preserve"> содержит все необходимые слова и фразы, которые могут Вам понадобиться во время вашей работы поездки или путешествия. База разговорника содержит </w:t>
-      </w:r>
-      <w:r>
-        <w:rPr>
-          <w:b/>
-          <w:bCs/>
-        </w:rPr>
-        <w:t>около</w:t>
-      </w:r>
-      <w:r>
-        <w:t xml:space="preserve"> </w:t>
-      </w:r>
-      <w:r>
-        <w:rPr>
-          <w:b/>
-          <w:bCs/>
-        </w:rPr>
-        <w:t>2500</w:t>
-      </w:r>
-      <w:r>
-        <w:rPr>
-          <w:b/>
-          <w:bCs/>
-        </w:rPr>
-        <w:t xml:space="preserve"> </w:t>
-      </w:r>
-      <w:r>
-        <w:t>хорошо</w:t>
-      </w:r>
-      <w:r>
-        <w:t xml:space="preserve"> сгруппированных по темам фраз и выражений.</w:t>
-      </w:r>
-    </w:p>
-    <w:p>
-      <w:proofErr w:type="spellStart"/>
-      <w:r>
-        <w:rPr>
-          <w:b/>
-          <w:bCs/>
-        </w:rPr>
-        <w:t>Ёднома</w:t>
-      </w:r>
-      <w:proofErr w:type="spellEnd"/>
-      <w:r>
-        <w:t xml:space="preserve"> – в </w:t>
-      </w:r>
-      <w:r>
-        <w:t>этом сборнике собраны основные правила таджикского языка.</w:t>
-      </w:r>
-      <w:r>
-        <w:t xml:space="preserve"> Всего их </w:t>
-      </w:r>
-      <w:r>
-        <w:rPr>
-          <w:b/>
-          <w:bCs/>
-        </w:rPr>
-        <w:t>150</w:t>
-      </w:r>
-      <w:r>
-        <w:t>.</w:t>
-      </w:r>
-      <w:r>
-        <w:t xml:space="preserve"> Рекомендуется ученикам, учителям и всем желающим</w:t>
-      </w:r>
-      <w:r>
-        <w:t xml:space="preserve"> изучить грамматику таджикского языка</w:t>
-      </w:r>
-      <w:r>
-        <w:t>.</w:t>
-      </w:r>
-      <w:r>
-        <w:t xml:space="preserve"> </w:t>
-      </w:r>
-      <w:r>
-        <w:t xml:space="preserve"> </w:t>
-      </w:r>
-    </w:p>
-    <w:p>
-      <w:pPr>
-        <w:rPr>
-          <w:lang w:val="en-US"/>
-        </w:rPr>
-      </w:pPr>
-      <w:r>
-        <w:t>Особенности</w:t>
-      </w:r>
-      <w:r>
-        <w:rPr>
-          <w:lang w:val="en-US"/>
-        </w:rPr>
-        <w:t>:</w:t>
-      </w:r>
-    </w:p>
-    <w:p>
-      <w:pPr>
-        <w:pStyle w:val="a3"/>
-        <w:numPr>
-          <w:ilvl w:val="0"/>
-          <w:numId w:val="4"/>
-        </w:numPr>
-      </w:pPr>
-      <w:r>
-        <w:t>Содержит буквы таджикского алфавита не имеющиеся на стандартной клавиатуре</w:t>
-      </w:r>
-    </w:p>
-    <w:p>
-      <w:pPr>
-        <w:pStyle w:val="a3"/>
-        <w:numPr>
-          <w:ilvl w:val="0"/>
-          <w:numId w:val="4"/>
-        </w:numPr>
-      </w:pPr>
-      <w:r>
-        <w:t>База слов устанавливается вместе с приложением и не требует никаких дополнительных загрузок</w:t>
-      </w:r>
-    </w:p>
-    <w:p>
-      <w:pPr>
-        <w:pStyle w:val="a3"/>
-        <w:numPr>
-          <w:ilvl w:val="0"/>
-          <w:numId w:val="4"/>
-        </w:numPr>
-      </w:pPr>
+      <w:r>
+        <w:t>—</w:t>
+      </w:r>
+      <w:r>
+        <w:t xml:space="preserve"> </w:t>
+      </w:r>
       <w:r>
         <w:t>Современный и удобный в использовании интерфейс</w:t>
-      </w:r>
-    </w:p>
-    <w:p>
-      <w:pPr>
-        <w:ind w:left="360"/>
-      </w:pPr>
-    </w:p>
-    <w:p>
-      <w:r>
-        <w:t xml:space="preserve">Теги: </w:t>
-      </w:r>
-      <w:proofErr w:type="spellStart"/>
-      <w:r>
-        <w:t>dictionary</w:t>
-      </w:r>
-      <w:proofErr w:type="spellEnd"/>
-      <w:r>
-        <w:t xml:space="preserve">, </w:t>
-      </w:r>
-      <w:proofErr w:type="spellStart"/>
-      <w:r>
-        <w:t>translation</w:t>
-      </w:r>
-      <w:proofErr w:type="spellEnd"/>
-      <w:r>
-        <w:t xml:space="preserve">, </w:t>
-      </w:r>
-      <w:proofErr w:type="spellStart"/>
-      <w:r>
-        <w:t>translator</w:t>
-      </w:r>
-      <w:proofErr w:type="spellEnd"/>
-      <w:r>
-        <w:t xml:space="preserve">, </w:t>
-      </w:r>
-      <w:proofErr w:type="spellStart"/>
-      <w:r>
-        <w:t>universal</w:t>
-      </w:r>
-      <w:proofErr w:type="spellEnd"/>
-      <w:r>
-        <w:t xml:space="preserve">, </w:t>
-      </w:r>
-      <w:proofErr w:type="spellStart"/>
-      <w:r>
-        <w:t>thesaurus</w:t>
-      </w:r>
-      <w:proofErr w:type="spellEnd"/>
-      <w:r>
-        <w:t xml:space="preserve">, </w:t>
-      </w:r>
-      <w:proofErr w:type="spellStart"/>
-      <w:r>
-        <w:t>tajik</w:t>
-      </w:r>
-      <w:proofErr w:type="spellEnd"/>
-      <w:r>
-        <w:t xml:space="preserve">, </w:t>
-      </w:r>
-      <w:proofErr w:type="spellStart"/>
-      <w:r>
-        <w:t>russian</w:t>
-      </w:r>
-      <w:proofErr w:type="spellEnd"/>
-      <w:r>
-        <w:t xml:space="preserve">, переводчик, перевод, словарь, таджикский, русский, таджикско-русский, русско-таджикский, таджикско-таджикский (толковый словарь), </w:t>
-      </w:r>
-      <w:proofErr w:type="spellStart"/>
-      <w:r>
-        <w:t>тоҷикӣ</w:t>
-      </w:r>
-      <w:proofErr w:type="spellEnd"/>
-      <w:r>
-        <w:t xml:space="preserve">, </w:t>
-      </w:r>
-      <w:proofErr w:type="spellStart"/>
-      <w:r>
-        <w:t>русӣ</w:t>
-      </w:r>
-      <w:proofErr w:type="spellEnd"/>
-      <w:r>
-        <w:t xml:space="preserve">, </w:t>
-      </w:r>
-      <w:proofErr w:type="spellStart"/>
-      <w:r>
-        <w:t>тоҷикӣ-русӣ</w:t>
-      </w:r>
-      <w:proofErr w:type="spellEnd"/>
-      <w:r>
-        <w:t xml:space="preserve">, </w:t>
-      </w:r>
-      <w:proofErr w:type="spellStart"/>
-      <w:r>
-        <w:t>русӣ-тоҷикӣ</w:t>
-      </w:r>
-      <w:proofErr w:type="spellEnd"/>
-      <w:r>
-        <w:t xml:space="preserve">, </w:t>
-      </w:r>
-      <w:proofErr w:type="spellStart"/>
-      <w:r>
-        <w:t>тоҷикӣ-тоҷикӣ</w:t>
-      </w:r>
-      <w:proofErr w:type="spellEnd"/>
-      <w:r>
-        <w:t xml:space="preserve">, </w:t>
-      </w:r>
-      <w:proofErr w:type="spellStart"/>
-      <w:r>
-        <w:t>фарҳанг</w:t>
-      </w:r>
-      <w:proofErr w:type="spellEnd"/>
-      <w:r>
-        <w:t xml:space="preserve">, </w:t>
-      </w:r>
-      <w:proofErr w:type="spellStart"/>
-      <w:r>
-        <w:t>луғат</w:t>
-      </w:r>
-      <w:proofErr w:type="spellEnd"/>
-      <w:r>
-        <w:t xml:space="preserve">, </w:t>
-      </w:r>
-      <w:proofErr w:type="spellStart"/>
-      <w:r>
-        <w:t>лугат</w:t>
-      </w:r>
-      <w:proofErr w:type="spellEnd"/>
-      <w:r>
-        <w:t xml:space="preserve">, </w:t>
-      </w:r>
-      <w:proofErr w:type="spellStart"/>
-      <w:r>
-        <w:t>lughat</w:t>
-      </w:r>
-      <w:proofErr w:type="spellEnd"/>
-      <w:r>
-        <w:t xml:space="preserve">, </w:t>
-      </w:r>
-      <w:proofErr w:type="spellStart"/>
-      <w:r>
-        <w:t>farhang</w:t>
-      </w:r>
-      <w:proofErr w:type="spellEnd"/>
-      <w:r>
-        <w:t xml:space="preserve">, </w:t>
-      </w:r>
-      <w:proofErr w:type="spellStart"/>
-      <w:r>
-        <w:t>tojiki</w:t>
-      </w:r>
-      <w:proofErr w:type="spellEnd"/>
-      <w:r>
-        <w:t>,</w:t>
-      </w:r>
-      <w:r>
-        <w:t xml:space="preserve"> разговорник, </w:t>
-      </w:r>
-      <w:proofErr w:type="spellStart"/>
-      <w:r>
-        <w:t>ёднома</w:t>
-      </w:r>
-      <w:proofErr w:type="spellEnd"/>
-      <w:r>
-        <w:t xml:space="preserve">. </w:t>
       </w:r>
     </w:p>
     <w:sectPr>
@@ -917,7 +1216,7 @@
   <w:abstractNum w:abstractNumId="4" w15:restartNumberingAfterBreak="0">
     <w:nsid w:val="6F531B1A"/>
     <w:multiLevelType w:val="hybridMultilevel"/>
-    <w:tmpl w:val="D5F224DC"/>
+    <w:tmpl w:val="D6EE2142"/>
     <w:lvl w:ilvl="0" w:tplc="0419000F">
       <w:start w:val="1"/>
       <w:numFmt w:val="decimal"/>

</xml_diff>